<commit_message>
Ajout de la description du protocole
</commit_message>
<xml_diff>
--- a/ReseauC.docx
+++ b/ReseauC.docx
@@ -311,6 +311,15 @@
           <w:color w:val="353535"/>
           <w:u w:val="single"/>
         </w:rPr>
+        <w:t xml:space="preserve">Protocole 1 : </w:t>
+      </w:r>
+      <w:r>
+        <w:rPr>
+          <w:rFonts w:ascii="AppleSystemUIFont" w:hAnsi="AppleSystemUIFont" w:cs="AppleSystemUIFont"/>
+          <w:b/>
+          <w:color w:val="353535"/>
+          <w:u w:val="single"/>
+        </w:rPr>
         <w:t>Mode de p</w:t>
       </w:r>
       <w:r>
@@ -320,16 +329,7 @@
           <w:color w:val="353535"/>
           <w:u w:val="single"/>
         </w:rPr>
-        <w:t>roposition</w:t>
-      </w:r>
-      <w:r>
-        <w:rPr>
-          <w:rFonts w:ascii="AppleSystemUIFont" w:hAnsi="AppleSystemUIFont" w:cs="AppleSystemUIFont"/>
-          <w:b/>
-          <w:color w:val="353535"/>
-          <w:u w:val="single"/>
-        </w:rPr>
-        <w:t xml:space="preserve"> de contrat de stationnement </w:t>
+        <w:t xml:space="preserve">roposition de contrat de stationnement </w:t>
       </w:r>
     </w:p>
     <w:p>
@@ -371,10 +371,216 @@
       <w:r>
         <w:t>(Lettre majuscule</w:t>
       </w:r>
+      <w:r>
+        <w:t xml:space="preserve">) </w:t>
+      </w:r>
+    </w:p>
+    <w:p>
+      <w:pPr>
+        <w:pStyle w:val="Pardeliste"/>
+        <w:numPr>
+          <w:ilvl w:val="0"/>
+          <w:numId w:val="4"/>
+        </w:numPr>
+      </w:pPr>
+      <w:r>
+        <w:t>(8 char de 1 octet) Plaque immatriculation du véhicule</w:t>
+      </w:r>
+      <w:r>
+        <w:t xml:space="preserve"> (</w:t>
+      </w:r>
+      <w:r>
+        <w:t>Dernier octet est \0</w:t>
+      </w:r>
+      <w:r>
+        <w:t>)</w:t>
+      </w:r>
+    </w:p>
+    <w:p>
+      <w:pPr>
+        <w:pStyle w:val="Pardeliste"/>
+        <w:ind w:left="1060"/>
+      </w:pPr>
+      <w:r>
+        <w:t xml:space="preserve"> </w:t>
+      </w:r>
+    </w:p>
+    <w:p>
+      <w:r>
+        <w:t>Le serveur répond</w:t>
+      </w:r>
+      <w:r>
+        <w:t xml:space="preserve"> ensuite par cela : </w:t>
+      </w:r>
+    </w:p>
+    <w:p>
+      <w:r>
+        <w:tab/>
+      </w:r>
+    </w:p>
+    <w:p>
+      <w:pPr>
+        <w:pStyle w:val="Pardeliste"/>
+        <w:numPr>
+          <w:ilvl w:val="0"/>
+          <w:numId w:val="4"/>
+        </w:numPr>
+      </w:pPr>
+      <w:r>
+        <w:t>(</w:t>
+      </w:r>
+      <w:r>
+        <w:t>Char</w:t>
+      </w:r>
+      <w:r>
+        <w:t xml:space="preserve"> 1 octet)</w:t>
+      </w:r>
+      <w:r>
+        <w:t xml:space="preserve"> Type de ré</w:t>
+      </w:r>
+      <w:r>
+        <w:t>ponse du serveur. Cette réponse peut prend</w:t>
+      </w:r>
+      <w:r>
+        <w:t>r</w:t>
+      </w:r>
+      <w:r>
+        <w:t xml:space="preserve">e plusieurs valeurs : </w:t>
+      </w:r>
+    </w:p>
+    <w:p>
+      <w:pPr>
+        <w:pStyle w:val="Pardeliste"/>
+        <w:numPr>
+          <w:ilvl w:val="1"/>
+          <w:numId w:val="4"/>
+        </w:numPr>
+      </w:pPr>
+      <w:r>
+        <w:t xml:space="preserve">O : Le serveur peut accueillir la </w:t>
+      </w:r>
+      <w:r>
+        <w:t>voiture de</w:t>
+      </w:r>
+      <w:r>
+        <w:t xml:space="preserve"> catégorie X</w:t>
+      </w:r>
+    </w:p>
+    <w:p>
+      <w:pPr>
+        <w:pStyle w:val="Pardeliste"/>
+        <w:numPr>
+          <w:ilvl w:val="1"/>
+          <w:numId w:val="4"/>
+        </w:numPr>
+      </w:pPr>
+      <w:r>
+        <w:t>N : Le serveur ne peut pas accueillir la voiture de catégorie X</w:t>
+      </w:r>
+    </w:p>
+    <w:p>
+      <w:pPr>
+        <w:pStyle w:val="Pardeliste"/>
+        <w:numPr>
+          <w:ilvl w:val="1"/>
+          <w:numId w:val="4"/>
+        </w:numPr>
+      </w:pPr>
+      <w:r>
+        <w:t xml:space="preserve">E : La catégorie envoyée n’existe pas </w:t>
+      </w:r>
+    </w:p>
+    <w:p/>
+    <w:p>
+      <w:r>
+        <w:t xml:space="preserve">Si le serveur a répondu autre chose que O au Type de réponse, alors il n’enverra pas plus de données. Cependant, si le type de réponse est O, alors le serveur enverra ceci : </w:t>
+      </w:r>
+    </w:p>
+    <w:p/>
+    <w:p>
+      <w:pPr>
+        <w:pStyle w:val="Pardeliste"/>
+        <w:numPr>
+          <w:ilvl w:val="0"/>
+          <w:numId w:val="4"/>
+        </w:numPr>
+      </w:pPr>
+      <w:r>
+        <w:t>(</w:t>
+      </w:r>
+      <w:r>
+        <w:t>Long</w:t>
+      </w:r>
+      <w:r>
+        <w:t xml:space="preserve"> int </w:t>
+      </w:r>
+      <w:r>
+        <w:t xml:space="preserve">8 </w:t>
+      </w:r>
+      <w:r>
+        <w:t>octets)</w:t>
+      </w:r>
+      <w:r>
+        <w:t xml:space="preserve"> Nom du serveur </w:t>
+      </w:r>
+      <w:r>
+        <w:t>(</w:t>
+      </w:r>
+      <w:r>
+        <w:t>Son adresse IP</w:t>
+      </w:r>
+      <w:r>
+        <w:t xml:space="preserve"> au format long I</w:t>
+      </w:r>
+      <w:r>
+        <w:t>nt</w:t>
+      </w:r>
+      <w:r>
+        <w:t>)</w:t>
+      </w:r>
+    </w:p>
+    <w:p>
+      <w:pPr>
+        <w:pStyle w:val="Pardeliste"/>
+        <w:numPr>
+          <w:ilvl w:val="0"/>
+          <w:numId w:val="4"/>
+        </w:numPr>
+      </w:pPr>
+      <w:r>
+        <w:t xml:space="preserve">(Float </w:t>
+      </w:r>
+      <w:r>
+        <w:t>4 octets</w:t>
+      </w:r>
+      <w:r>
+        <w:t xml:space="preserve">) </w:t>
+      </w:r>
+      <w:r>
+        <w:t xml:space="preserve">Durée maximum pour le forfait </w:t>
+      </w:r>
+    </w:p>
+    <w:p>
+      <w:pPr>
+        <w:pStyle w:val="Pardeliste"/>
+        <w:numPr>
+          <w:ilvl w:val="0"/>
+          <w:numId w:val="4"/>
+        </w:numPr>
+      </w:pPr>
+      <w:r>
+        <w:t>(Float 4 octets)</w:t>
+      </w:r>
+      <w:r>
+        <w:t xml:space="preserve"> Prix du forfait</w:t>
+      </w:r>
+      <w:r>
+        <w:t xml:space="preserve"> par he</w:t>
+      </w:r>
       <w:bookmarkStart w:id="0" w:name="_GoBack"/>
       <w:bookmarkEnd w:id="0"/>
       <w:r>
-        <w:t xml:space="preserve">) </w:t>
+        <w:t>ure</w:t>
       </w:r>
     </w:p>
     <w:p>
@@ -386,33 +592,71 @@
         </w:numPr>
       </w:pPr>
       <w:r>
-        <w:t>(8 char de 1 octet) Plaque immatriculation du véhicule</w:t>
+        <w:t>(Float 4 octets) Prix hors forfait par heure</w:t>
       </w:r>
       <w:r>
         <w:t xml:space="preserve"> (</w:t>
       </w:r>
       <w:r>
-        <w:t>Dernier octet est \0</w:t>
+        <w:t xml:space="preserve">Une fois durée max </w:t>
+      </w:r>
+      <w:r>
+        <w:t>dépassée</w:t>
       </w:r>
       <w:r>
         <w:t>)</w:t>
       </w:r>
     </w:p>
-    <w:p>
-      <w:pPr>
-        <w:pStyle w:val="Pardeliste"/>
-        <w:ind w:left="1060"/>
-      </w:pPr>
-      <w:r>
-        <w:t xml:space="preserve"> </w:t>
-      </w:r>
-    </w:p>
-    <w:p>
-      <w:r>
-        <w:t>Le serveur répond</w:t>
-      </w:r>
-      <w:r>
-        <w:t xml:space="preserve"> ensuite par cela : </w:t>
+    <w:p/>
+    <w:p>
+      <w:pPr>
+        <w:rPr>
+          <w:rFonts w:ascii="AppleSystemUIFont" w:hAnsi="AppleSystemUIFont" w:cs="AppleSystemUIFont"/>
+          <w:b/>
+          <w:color w:val="353535"/>
+          <w:u w:val="single"/>
+        </w:rPr>
+      </w:pPr>
+      <w:r>
+        <w:rPr>
+          <w:rFonts w:ascii="AppleSystemUIFont" w:hAnsi="AppleSystemUIFont" w:cs="AppleSystemUIFont"/>
+          <w:b/>
+          <w:color w:val="353535"/>
+          <w:u w:val="single"/>
+        </w:rPr>
+        <w:t xml:space="preserve">Protocole 2 </w:t>
+      </w:r>
+      <w:r>
+        <w:rPr>
+          <w:rFonts w:ascii="AppleSystemUIFont" w:hAnsi="AppleSystemUIFont" w:cs="AppleSystemUIFont"/>
+          <w:b/>
+          <w:color w:val="353535"/>
+          <w:u w:val="single"/>
+        </w:rPr>
+        <w:t xml:space="preserve">: </w:t>
+      </w:r>
+      <w:r>
+        <w:rPr>
+          <w:rFonts w:ascii="AppleSystemUIFont" w:hAnsi="AppleSystemUIFont" w:cs="AppleSystemUIFont"/>
+          <w:b/>
+          <w:color w:val="353535"/>
+          <w:u w:val="single"/>
+        </w:rPr>
+        <w:t xml:space="preserve">Mode état du coût de stationnement pour une voiture donnée </w:t>
+      </w:r>
+    </w:p>
+    <w:p>
+      <w:pPr>
+        <w:rPr>
+          <w:rFonts w:ascii="AppleSystemUIFont" w:hAnsi="AppleSystemUIFont" w:cs="AppleSystemUIFont"/>
+          <w:color w:val="353535"/>
+          <w:u w:val="single"/>
+        </w:rPr>
+      </w:pPr>
+    </w:p>
+    <w:p>
+      <w:r>
+        <w:t xml:space="preserve">Pour ce mode, il que la borne envoie ces informations aux serveurs : </w:t>
       </w:r>
     </w:p>
     <w:p>
@@ -429,25 +673,60 @@
         </w:numPr>
       </w:pPr>
       <w:r>
-        <w:t>(</w:t>
-      </w:r>
-      <w:r>
-        <w:t>Char</w:t>
-      </w:r>
-      <w:r>
-        <w:t xml:space="preserve"> 1 octet)</w:t>
-      </w:r>
-      <w:r>
-        <w:t xml:space="preserve"> Type de ré</w:t>
-      </w:r>
-      <w:r>
-        <w:t>ponse du serveur. Cette réponse peut prend</w:t>
-      </w:r>
-      <w:r>
-        <w:t>r</w:t>
-      </w:r>
-      <w:r>
-        <w:t xml:space="preserve">e plusieurs valeurs : </w:t>
+        <w:t xml:space="preserve"> </w:t>
+      </w:r>
+      <w:r>
+        <w:t>(8 char de 1 octet) Plaque immatriculation du véhicule</w:t>
+      </w:r>
+      <w:r>
+        <w:t xml:space="preserve"> (</w:t>
+      </w:r>
+      <w:r>
+        <w:t>Dernier octet est \0</w:t>
+      </w:r>
+      <w:r>
+        <w:t>)</w:t>
+      </w:r>
+      <w:r>
+        <w:t xml:space="preserve"> </w:t>
+      </w:r>
+    </w:p>
+    <w:p>
+      <w:pPr>
+        <w:pStyle w:val="Pardeliste"/>
+        <w:ind w:left="1060"/>
+      </w:pPr>
+    </w:p>
+    <w:p>
+      <w:pPr>
+        <w:pStyle w:val="Pardeliste"/>
+        <w:ind w:left="1060"/>
+      </w:pPr>
+    </w:p>
+    <w:p>
+      <w:r>
+        <w:lastRenderedPageBreak/>
+        <w:t xml:space="preserve">Le serveur répond ensuite par cela : </w:t>
+      </w:r>
+    </w:p>
+    <w:p>
+      <w:r>
+        <w:tab/>
+      </w:r>
+    </w:p>
+    <w:p>
+      <w:pPr>
+        <w:pStyle w:val="Pardeliste"/>
+        <w:numPr>
+          <w:ilvl w:val="0"/>
+          <w:numId w:val="4"/>
+        </w:numPr>
+      </w:pPr>
+      <w:r>
+        <w:t xml:space="preserve">(Char 1 octet) </w:t>
+      </w:r>
+      <w:r>
+        <w:t>Détient la voiture. Deux types de réponses possibles :</w:t>
       </w:r>
     </w:p>
     <w:p>
@@ -459,13 +738,10 @@
         </w:numPr>
       </w:pPr>
       <w:r>
-        <w:t xml:space="preserve">O : Le serveur peut accueillir la </w:t>
-      </w:r>
-      <w:r>
-        <w:t>voiture de</w:t>
-      </w:r>
-      <w:r>
-        <w:t xml:space="preserve"> catégorie X</w:t>
+        <w:t xml:space="preserve">O : Le serveur </w:t>
+      </w:r>
+      <w:r>
+        <w:t>détient la voiture dans son parking</w:t>
       </w:r>
     </w:p>
     <w:p>
@@ -477,25 +753,25 @@
         </w:numPr>
       </w:pPr>
       <w:r>
-        <w:t>N : Le serveur ne peut pas accueillir la voiture de catégorie X</w:t>
-      </w:r>
-    </w:p>
-    <w:p>
-      <w:pPr>
-        <w:pStyle w:val="Pardeliste"/>
-        <w:numPr>
-          <w:ilvl w:val="1"/>
-          <w:numId w:val="4"/>
-        </w:numPr>
-      </w:pPr>
-      <w:r>
-        <w:t xml:space="preserve">E : La catégorie envoyée n’existe pas </w:t>
+        <w:t>N :</w:t>
+      </w:r>
+      <w:r>
+        <w:t xml:space="preserve"> Le serveur ne détient pas la voiture dans son parking</w:t>
+      </w:r>
+      <w:r>
+        <w:t xml:space="preserve"> </w:t>
       </w:r>
     </w:p>
     <w:p/>
     <w:p>
       <w:r>
-        <w:t xml:space="preserve">Si le serveur a répondu autre chose que O au Type de réponse, alors il n’enverra pas plus de données. Cependant, si le type de réponse est O, alors le serveur enverra ceci : </w:t>
+        <w:t>Si le serveur a répondu autre chose que O, alors il n’enverra pas plus de données. Cependant, si</w:t>
+      </w:r>
+      <w:r>
+        <w:t xml:space="preserve"> celui-ci a bien répondu N</w:t>
+      </w:r>
+      <w:r>
+        <w:t xml:space="preserve">, alors le serveur enverra ceci : </w:t>
       </w:r>
     </w:p>
     <w:p/>
@@ -508,37 +784,10 @@
         </w:numPr>
       </w:pPr>
       <w:r>
-        <w:t>(</w:t>
-      </w:r>
-      <w:r>
-        <w:t>Long</w:t>
-      </w:r>
-      <w:r>
-        <w:t xml:space="preserve"> int </w:t>
-      </w:r>
-      <w:r>
-        <w:t xml:space="preserve">8 </w:t>
-      </w:r>
-      <w:r>
-        <w:t>octets)</w:t>
-      </w:r>
-      <w:r>
-        <w:t xml:space="preserve"> Nom du serveur </w:t>
-      </w:r>
-      <w:r>
-        <w:t>(</w:t>
-      </w:r>
-      <w:r>
-        <w:t>Son adresse IP</w:t>
-      </w:r>
-      <w:r>
-        <w:t xml:space="preserve"> au format long I</w:t>
-      </w:r>
-      <w:r>
-        <w:t>nt</w:t>
-      </w:r>
-      <w:r>
-        <w:t>)</w:t>
+        <w:t>(Long int 8 octets) Nom du serveur (Son adresse IP au format long Int)</w:t>
+      </w:r>
+      <w:r>
+        <w:t xml:space="preserve"> </w:t>
       </w:r>
     </w:p>
     <w:p>
@@ -550,259 +799,7 @@
         </w:numPr>
       </w:pPr>
       <w:r>
-        <w:t xml:space="preserve">(Float </w:t>
-      </w:r>
-      <w:r>
-        <w:t>4 octets</w:t>
-      </w:r>
-      <w:r>
-        <w:t xml:space="preserve">) </w:t>
-      </w:r>
-      <w:r>
-        <w:t xml:space="preserve">Durée maximum pour le forfait </w:t>
-      </w:r>
-    </w:p>
-    <w:p>
-      <w:pPr>
-        <w:pStyle w:val="Pardeliste"/>
-        <w:numPr>
-          <w:ilvl w:val="0"/>
-          <w:numId w:val="4"/>
-        </w:numPr>
-      </w:pPr>
-      <w:r>
-        <w:t>(Float 4 octets)</w:t>
-      </w:r>
-      <w:r>
-        <w:t xml:space="preserve"> Prix du forfait</w:t>
-      </w:r>
-      <w:r>
-        <w:t xml:space="preserve"> par heure</w:t>
-      </w:r>
-    </w:p>
-    <w:p>
-      <w:pPr>
-        <w:pStyle w:val="Pardeliste"/>
-        <w:numPr>
-          <w:ilvl w:val="0"/>
-          <w:numId w:val="4"/>
-        </w:numPr>
-      </w:pPr>
-      <w:r>
-        <w:t>(Float 4 octets) Prix hors forfait par heure</w:t>
-      </w:r>
-      <w:r>
-        <w:t xml:space="preserve"> (</w:t>
-      </w:r>
-      <w:r>
-        <w:t xml:space="preserve">Une fois durée max </w:t>
-      </w:r>
-      <w:r>
-        <w:t>dépassée</w:t>
-      </w:r>
-      <w:r>
-        <w:t>)</w:t>
-      </w:r>
-    </w:p>
-    <w:p/>
-    <w:p>
-      <w:pPr>
-        <w:rPr>
-          <w:rFonts w:ascii="AppleSystemUIFont" w:hAnsi="AppleSystemUIFont" w:cs="AppleSystemUIFont"/>
-          <w:b/>
-          <w:color w:val="353535"/>
-          <w:u w:val="single"/>
-        </w:rPr>
-      </w:pPr>
-      <w:r>
-        <w:rPr>
-          <w:rFonts w:ascii="AppleSystemUIFont" w:hAnsi="AppleSystemUIFont" w:cs="AppleSystemUIFont"/>
-          <w:b/>
-          <w:color w:val="353535"/>
-          <w:u w:val="single"/>
-        </w:rPr>
-        <w:t xml:space="preserve">Mode </w:t>
-      </w:r>
-      <w:r>
-        <w:rPr>
-          <w:rFonts w:ascii="AppleSystemUIFont" w:hAnsi="AppleSystemUIFont" w:cs="AppleSystemUIFont"/>
-          <w:b/>
-          <w:color w:val="353535"/>
-          <w:u w:val="single"/>
-        </w:rPr>
-        <w:t>état du coût de stationnement pour une voiture donnée</w:t>
-      </w:r>
-      <w:r>
-        <w:rPr>
-          <w:rFonts w:ascii="AppleSystemUIFont" w:hAnsi="AppleSystemUIFont" w:cs="AppleSystemUIFont"/>
-          <w:b/>
-          <w:color w:val="353535"/>
-          <w:u w:val="single"/>
-        </w:rPr>
-        <w:t xml:space="preserve"> </w:t>
-      </w:r>
-    </w:p>
-    <w:p>
-      <w:pPr>
-        <w:rPr>
-          <w:rFonts w:ascii="AppleSystemUIFont" w:hAnsi="AppleSystemUIFont" w:cs="AppleSystemUIFont"/>
-          <w:color w:val="353535"/>
-          <w:u w:val="single"/>
-        </w:rPr>
-      </w:pPr>
-    </w:p>
-    <w:p>
-      <w:r>
-        <w:t xml:space="preserve">Pour ce mode, il que la borne envoie ces informations aux serveurs : </w:t>
-      </w:r>
-    </w:p>
-    <w:p>
-      <w:r>
-        <w:tab/>
-      </w:r>
-    </w:p>
-    <w:p>
-      <w:pPr>
-        <w:pStyle w:val="Pardeliste"/>
-        <w:numPr>
-          <w:ilvl w:val="0"/>
-          <w:numId w:val="4"/>
-        </w:numPr>
-      </w:pPr>
-      <w:r>
-        <w:t xml:space="preserve"> </w:t>
-      </w:r>
-      <w:r>
-        <w:t>(8 char de 1 octet) Plaque immatriculation du véhicule</w:t>
-      </w:r>
-      <w:r>
-        <w:t xml:space="preserve"> (</w:t>
-      </w:r>
-      <w:r>
-        <w:t>Dernier octet est \0</w:t>
-      </w:r>
-      <w:r>
-        <w:t>)</w:t>
-      </w:r>
-      <w:r>
-        <w:t xml:space="preserve"> </w:t>
-      </w:r>
-    </w:p>
-    <w:p>
-      <w:pPr>
-        <w:pStyle w:val="Pardeliste"/>
-        <w:ind w:left="1060"/>
-      </w:pPr>
-    </w:p>
-    <w:p>
-      <w:pPr>
-        <w:pStyle w:val="Pardeliste"/>
-        <w:ind w:left="1060"/>
-      </w:pPr>
-    </w:p>
-    <w:p>
-      <w:r>
-        <w:lastRenderedPageBreak/>
-        <w:t xml:space="preserve">Le serveur répond ensuite par cela : </w:t>
-      </w:r>
-    </w:p>
-    <w:p>
-      <w:r>
-        <w:tab/>
-      </w:r>
-    </w:p>
-    <w:p>
-      <w:pPr>
-        <w:pStyle w:val="Pardeliste"/>
-        <w:numPr>
-          <w:ilvl w:val="0"/>
-          <w:numId w:val="4"/>
-        </w:numPr>
-      </w:pPr>
-      <w:r>
-        <w:t xml:space="preserve">(Char 1 octet) </w:t>
-      </w:r>
-      <w:r>
-        <w:t>Détient la voiture. Deux types de réponses possibles :</w:t>
-      </w:r>
-    </w:p>
-    <w:p>
-      <w:pPr>
-        <w:pStyle w:val="Pardeliste"/>
-        <w:numPr>
-          <w:ilvl w:val="1"/>
-          <w:numId w:val="4"/>
-        </w:numPr>
-      </w:pPr>
-      <w:r>
-        <w:t xml:space="preserve">O : Le serveur </w:t>
-      </w:r>
-      <w:r>
-        <w:t>détient la voiture dans son parking</w:t>
-      </w:r>
-    </w:p>
-    <w:p>
-      <w:pPr>
-        <w:pStyle w:val="Pardeliste"/>
-        <w:numPr>
-          <w:ilvl w:val="1"/>
-          <w:numId w:val="4"/>
-        </w:numPr>
-      </w:pPr>
-      <w:r>
-        <w:t>N :</w:t>
-      </w:r>
-      <w:r>
-        <w:t xml:space="preserve"> Le serveur ne détient pas la voiture dans son parking</w:t>
-      </w:r>
-      <w:r>
-        <w:t xml:space="preserve"> </w:t>
-      </w:r>
-    </w:p>
-    <w:p/>
-    <w:p>
-      <w:r>
-        <w:t>Si le serveur a répondu autre chose que O, alors il n’enverra pas plus de données. Cependant, si</w:t>
-      </w:r>
-      <w:r>
-        <w:t xml:space="preserve"> celui-ci a bien répondu N</w:t>
-      </w:r>
-      <w:r>
-        <w:t xml:space="preserve">, alors le serveur enverra ceci : </w:t>
-      </w:r>
-    </w:p>
-    <w:p/>
-    <w:p>
-      <w:pPr>
-        <w:pStyle w:val="Pardeliste"/>
-        <w:numPr>
-          <w:ilvl w:val="0"/>
-          <w:numId w:val="4"/>
-        </w:numPr>
-      </w:pPr>
-      <w:r>
-        <w:t>(Long int 8 octets) Nom du serveur (Son adresse IP au format long Int)</w:t>
-      </w:r>
-      <w:r>
-        <w:t xml:space="preserve"> </w:t>
-      </w:r>
-    </w:p>
-    <w:p>
-      <w:pPr>
-        <w:pStyle w:val="Pardeliste"/>
-        <w:numPr>
-          <w:ilvl w:val="0"/>
-          <w:numId w:val="4"/>
-        </w:numPr>
-      </w:pPr>
-      <w:r>
-        <w:t xml:space="preserve">(Float 4 octets) Durée </w:t>
-      </w:r>
-      <w:r>
-        <w:t>de stationnement actuelle de la voiture</w:t>
-      </w:r>
-      <w:r>
-        <w:t xml:space="preserve"> </w:t>
+        <w:t xml:space="preserve">(Float 4 octets) Durée de stationnement actuelle de la voiture </w:t>
       </w:r>
     </w:p>
     <w:p>

</xml_diff>

<commit_message>
PDF Pour l'explication du protocole
</commit_message>
<xml_diff>
--- a/ReseauC.docx
+++ b/ReseauC.docx
@@ -104,7 +104,80 @@
           <w:rFonts w:ascii="AppleSystemUIFont" w:hAnsi="AppleSystemUIFont" w:cs="AppleSystemUIFont"/>
           <w:color w:val="353535"/>
         </w:rPr>
-        <w:t xml:space="preserve">Une fois la connexion établie entre la borne et le ou les serveur(s), il faut choisir entre deux type de communication : </w:t>
+        <w:t xml:space="preserve">Pour ce projet, nous avons choisi d’opter pour le protocole de couche 4 nommé TCP. </w:t>
+      </w:r>
+    </w:p>
+    <w:p>
+      <w:pPr>
+        <w:widowControl w:val="0"/>
+        <w:autoSpaceDE w:val="0"/>
+        <w:autoSpaceDN w:val="0"/>
+        <w:adjustRightInd w:val="0"/>
+        <w:rPr>
+          <w:rFonts w:ascii="AppleSystemUIFont" w:hAnsi="AppleSystemUIFont" w:cs="AppleSystemUIFont"/>
+          <w:color w:val="353535"/>
+        </w:rPr>
+      </w:pPr>
+    </w:p>
+    <w:p>
+      <w:pPr>
+        <w:widowControl w:val="0"/>
+        <w:autoSpaceDE w:val="0"/>
+        <w:autoSpaceDN w:val="0"/>
+        <w:adjustRightInd w:val="0"/>
+        <w:rPr>
+          <w:rFonts w:ascii="AppleSystemUIFont" w:hAnsi="AppleSystemUIFont" w:cs="AppleSystemUIFont"/>
+          <w:color w:val="353535"/>
+        </w:rPr>
+      </w:pPr>
+      <w:r>
+        <w:rPr>
+          <w:rFonts w:ascii="AppleSystemUIFont" w:hAnsi="AppleSystemUIFont" w:cs="AppleSystemUIFont"/>
+          <w:color w:val="353535"/>
+        </w:rPr>
+        <w:t>Une fois la connexi</w:t>
+      </w:r>
+      <w:r>
+        <w:rPr>
+          <w:rFonts w:ascii="AppleSystemUIFont" w:hAnsi="AppleSystemUIFont" w:cs="AppleSystemUIFont"/>
+          <w:color w:val="353535"/>
+        </w:rPr>
+        <w:t xml:space="preserve">on établie entre la borne et le(s) </w:t>
+      </w:r>
+      <w:r>
+        <w:rPr>
+          <w:rFonts w:ascii="AppleSystemUIFont" w:hAnsi="AppleSystemUIFont" w:cs="AppleSystemUIFont"/>
+          <w:color w:val="353535"/>
+        </w:rPr>
+        <w:t>serveur(s), il faut choisir entre deux type</w:t>
+      </w:r>
+      <w:r>
+        <w:rPr>
+          <w:rFonts w:ascii="AppleSystemUIFont" w:hAnsi="AppleSystemUIFont" w:cs="AppleSystemUIFont"/>
+          <w:color w:val="353535"/>
+        </w:rPr>
+        <w:t>s</w:t>
+      </w:r>
+      <w:r>
+        <w:rPr>
+          <w:rFonts w:ascii="AppleSystemUIFont" w:hAnsi="AppleSystemUIFont" w:cs="AppleSystemUIFont"/>
+          <w:color w:val="353535"/>
+        </w:rPr>
+        <w:t xml:space="preserve"> de communication</w:t>
+      </w:r>
+      <w:r>
+        <w:rPr>
+          <w:rFonts w:ascii="AppleSystemUIFont" w:hAnsi="AppleSystemUIFont" w:cs="AppleSystemUIFont"/>
+          <w:color w:val="353535"/>
+        </w:rPr>
+        <w:t>s</w:t>
+      </w:r>
+      <w:r>
+        <w:rPr>
+          <w:rFonts w:ascii="AppleSystemUIFont" w:hAnsi="AppleSystemUIFont" w:cs="AppleSystemUIFont"/>
+          <w:color w:val="353535"/>
+        </w:rPr>
+        <w:t xml:space="preserve"> : </w:t>
       </w:r>
     </w:p>
     <w:p>
@@ -193,7 +266,58 @@
           <w:rFonts w:ascii="Times New Roman" w:eastAsia="Times New Roman" w:hAnsi="Times New Roman" w:cs="Times New Roman"/>
           <w:lang w:eastAsia="fr-FR"/>
         </w:rPr>
-        <w:t xml:space="preserve">Pour choisir entre les deux, il faut envoyer : </w:t>
+        <w:t>Pour choisir entre les deux, il faut envoyer</w:t>
+      </w:r>
+      <w:r>
+        <w:rPr>
+          <w:rFonts w:ascii="Times New Roman" w:eastAsia="Times New Roman" w:hAnsi="Times New Roman" w:cs="Times New Roman"/>
+          <w:lang w:eastAsia="fr-FR"/>
+        </w:rPr>
+        <w:t xml:space="preserve"> </w:t>
+      </w:r>
+      <w:proofErr w:type="spellStart"/>
+      <w:r>
+        <w:rPr>
+          <w:rFonts w:ascii="Times New Roman" w:eastAsia="Times New Roman" w:hAnsi="Times New Roman" w:cs="Times New Roman"/>
+          <w:lang w:eastAsia="fr-FR"/>
+        </w:rPr>
+        <w:t>au</w:t>
+      </w:r>
+      <w:r>
+        <w:rPr>
+          <w:rFonts w:ascii="Times New Roman" w:eastAsia="Times New Roman" w:hAnsi="Times New Roman" w:cs="Times New Roman"/>
+          <w:lang w:eastAsia="fr-FR"/>
+        </w:rPr>
+        <w:t>(x</w:t>
+      </w:r>
+      <w:proofErr w:type="spellEnd"/>
+      <w:r>
+        <w:rPr>
+          <w:rFonts w:ascii="Times New Roman" w:eastAsia="Times New Roman" w:hAnsi="Times New Roman" w:cs="Times New Roman"/>
+          <w:lang w:eastAsia="fr-FR"/>
+        </w:rPr>
+        <w:t>)</w:t>
+      </w:r>
+      <w:r>
+        <w:rPr>
+          <w:rFonts w:ascii="Times New Roman" w:eastAsia="Times New Roman" w:hAnsi="Times New Roman" w:cs="Times New Roman"/>
+          <w:lang w:eastAsia="fr-FR"/>
+        </w:rPr>
+        <w:t xml:space="preserve"> serveur</w:t>
+      </w:r>
+      <w:r>
+        <w:rPr>
+          <w:rFonts w:ascii="Times New Roman" w:eastAsia="Times New Roman" w:hAnsi="Times New Roman" w:cs="Times New Roman"/>
+          <w:lang w:eastAsia="fr-FR"/>
+        </w:rPr>
+        <w:t>(s)</w:t>
+      </w:r>
+      <w:r>
+        <w:rPr>
+          <w:rFonts w:ascii="Times New Roman" w:eastAsia="Times New Roman" w:hAnsi="Times New Roman" w:cs="Times New Roman"/>
+          <w:lang w:eastAsia="fr-FR"/>
+        </w:rPr>
+        <w:t xml:space="preserve"> : </w:t>
       </w:r>
     </w:p>
     <w:p>
@@ -228,7 +352,22 @@
           <w:rFonts w:ascii="Times New Roman" w:eastAsia="Times New Roman" w:hAnsi="Times New Roman" w:cs="Times New Roman"/>
           <w:lang w:eastAsia="fr-FR"/>
         </w:rPr>
-        <w:t xml:space="preserve">(Integer 4 octets) : Numéro du type de </w:t>
+        <w:t xml:space="preserve">(Integer 4 octets) : </w:t>
+      </w:r>
+      <w:r>
+        <w:rPr>
+          <w:rFonts w:ascii="Times New Roman" w:eastAsia="Times New Roman" w:hAnsi="Times New Roman" w:cs="Times New Roman"/>
+          <w:b/>
+          <w:lang w:eastAsia="fr-FR"/>
+        </w:rPr>
+        <w:t>Numéro du type</w:t>
+      </w:r>
+      <w:r>
+        <w:rPr>
+          <w:rFonts w:ascii="Times New Roman" w:eastAsia="Times New Roman" w:hAnsi="Times New Roman" w:cs="Times New Roman"/>
+          <w:lang w:eastAsia="fr-FR"/>
+        </w:rPr>
+        <w:t xml:space="preserve"> de </w:t>
       </w:r>
       <w:r>
         <w:rPr>
@@ -280,7 +419,21 @@
           <w:rFonts w:ascii="AppleSystemUIFont" w:hAnsi="AppleSystemUIFont" w:cs="AppleSystemUIFont"/>
           <w:color w:val="353535"/>
         </w:rPr>
-        <w:t xml:space="preserve"> pour les deux modes.</w:t>
+        <w:t xml:space="preserve"> pour les deux modes</w:t>
+      </w:r>
+      <w:r>
+        <w:rPr>
+          <w:rFonts w:ascii="AppleSystemUIFont" w:hAnsi="AppleSystemUIFont" w:cs="AppleSystemUIFont"/>
+          <w:color w:val="353535"/>
+        </w:rPr>
+        <w:t xml:space="preserve"> de communications</w:t>
+      </w:r>
+      <w:r>
+        <w:rPr>
+          <w:rFonts w:ascii="AppleSystemUIFont" w:hAnsi="AppleSystemUIFont" w:cs="AppleSystemUIFont"/>
+          <w:color w:val="353535"/>
+        </w:rPr>
+        <w:t>.</w:t>
       </w:r>
     </w:p>
     <w:p>
@@ -343,7 +496,42 @@
     </w:p>
     <w:p>
       <w:r>
-        <w:t xml:space="preserve">Pour ce mode, il que la borne envoie ces informations aux serveurs : </w:t>
+        <w:t xml:space="preserve">Pour ce mode, il </w:t>
+      </w:r>
+      <w:r>
+        <w:t xml:space="preserve">faut </w:t>
+      </w:r>
+      <w:r>
+        <w:t xml:space="preserve">que la borne envoie ces informations </w:t>
+      </w:r>
+      <w:proofErr w:type="spellStart"/>
+      <w:r>
+        <w:t>au</w:t>
+      </w:r>
+      <w:r>
+        <w:t>(</w:t>
+      </w:r>
+      <w:r>
+        <w:t>x</w:t>
+      </w:r>
+      <w:proofErr w:type="spellEnd"/>
+      <w:r>
+        <w:t>)</w:t>
+      </w:r>
+      <w:r>
+        <w:t xml:space="preserve"> serveur</w:t>
+      </w:r>
+      <w:r>
+        <w:t>(</w:t>
+      </w:r>
+      <w:r>
+        <w:t>s</w:t>
+      </w:r>
+      <w:r>
+        <w:t>)</w:t>
+      </w:r>
+      <w:r>
+        <w:t xml:space="preserve"> : </w:t>
       </w:r>
     </w:p>
     <w:p>
@@ -360,10 +548,25 @@
         </w:numPr>
       </w:pPr>
       <w:r>
-        <w:t xml:space="preserve">(Char 1 octet) Catégorie </w:t>
-      </w:r>
-      <w:r>
-        <w:t>du forfait</w:t>
+        <w:t>(Char 1 octet</w:t>
+      </w:r>
+      <w:r>
+        <w:rPr>
+          <w:b/>
+        </w:rPr>
+        <w:t xml:space="preserve">) Catégorie </w:t>
+      </w:r>
+      <w:r>
+        <w:rPr>
+          <w:b/>
+        </w:rPr>
+        <w:t xml:space="preserve">du </w:t>
+      </w:r>
+      <w:r>
+        <w:rPr>
+          <w:b/>
+        </w:rPr>
+        <w:t>véhicule</w:t>
       </w:r>
       <w:r>
         <w:t xml:space="preserve"> </w:t>
@@ -384,16 +587,19 @@
         </w:numPr>
       </w:pPr>
       <w:r>
-        <w:t>(8 char de 1 octet) Plaque immatriculation du véhicule</w:t>
-      </w:r>
-      <w:r>
-        <w:t xml:space="preserve"> (</w:t>
-      </w:r>
-      <w:r>
-        <w:t>Dernier octet est \0</w:t>
-      </w:r>
-      <w:r>
-        <w:t>)</w:t>
+        <w:t xml:space="preserve">(8 char de 1 octet) </w:t>
+      </w:r>
+      <w:r>
+        <w:rPr>
+          <w:b/>
+        </w:rPr>
+        <w:t xml:space="preserve">Plaque immatriculation </w:t>
+      </w:r>
+      <w:r>
+        <w:t>du véhicule</w:t>
+      </w:r>
+      <w:r>
+        <w:t xml:space="preserve"> (8 caractères car une plaque d’immatriculation fait 7 caractères et il ne faut pas oublier le \0)</w:t>
       </w:r>
     </w:p>
     <w:p>
@@ -436,10 +642,22 @@
         <w:t xml:space="preserve"> 1 octet)</w:t>
       </w:r>
       <w:r>
-        <w:t xml:space="preserve"> Type de ré</w:t>
-      </w:r>
-      <w:r>
-        <w:t>ponse du serveur. Cette réponse peut prend</w:t>
+        <w:t xml:space="preserve"> </w:t>
+      </w:r>
+      <w:r>
+        <w:rPr>
+          <w:b/>
+        </w:rPr>
+        <w:t>Type de ré</w:t>
+      </w:r>
+      <w:r>
+        <w:rPr>
+          <w:b/>
+        </w:rPr>
+        <w:t>ponse</w:t>
+      </w:r>
+      <w:r>
+        <w:t xml:space="preserve"> du serveur. Cette réponse peut prend</w:t>
       </w:r>
       <w:r>
         <w:t>r</w:t>
@@ -530,7 +748,16 @@
         <w:t>octets)</w:t>
       </w:r>
       <w:r>
-        <w:t xml:space="preserve"> Nom du serveur </w:t>
+        <w:t xml:space="preserve"> </w:t>
+      </w:r>
+      <w:r>
+        <w:rPr>
+          <w:b/>
+        </w:rPr>
+        <w:t>Nom du serveur</w:t>
+      </w:r>
+      <w:r>
+        <w:t xml:space="preserve"> </w:t>
       </w:r>
       <w:r>
         <w:t>(</w:t>
@@ -548,7 +775,245 @@
         <w:t>eger</w:t>
       </w:r>
       <w:r>
+        <w:t> : Voir explication à la fin</w:t>
+      </w:r>
+      <w:r>
         <w:t>)</w:t>
+      </w:r>
+    </w:p>
+    <w:p>
+      <w:pPr>
+        <w:pStyle w:val="Pardeliste"/>
+        <w:numPr>
+          <w:ilvl w:val="0"/>
+          <w:numId w:val="4"/>
+        </w:numPr>
+      </w:pPr>
+      <w:r>
+        <w:t xml:space="preserve">(Float </w:t>
+      </w:r>
+      <w:r>
+        <w:t>4 octets</w:t>
+      </w:r>
+      <w:r>
+        <w:t xml:space="preserve">) </w:t>
+      </w:r>
+      <w:r>
+        <w:rPr>
+          <w:b/>
+        </w:rPr>
+        <w:t>Durée maximum</w:t>
+      </w:r>
+      <w:r>
+        <w:t xml:space="preserve"> pour le forfait </w:t>
+      </w:r>
+    </w:p>
+    <w:p>
+      <w:pPr>
+        <w:pStyle w:val="Pardeliste"/>
+        <w:numPr>
+          <w:ilvl w:val="0"/>
+          <w:numId w:val="4"/>
+        </w:numPr>
+      </w:pPr>
+      <w:r>
+        <w:t>(Float 4 octets)</w:t>
+      </w:r>
+      <w:r>
+        <w:t xml:space="preserve"> </w:t>
+      </w:r>
+      <w:r>
+        <w:rPr>
+          <w:b/>
+        </w:rPr>
+        <w:t>Prix du forfait</w:t>
+      </w:r>
+      <w:r>
+        <w:t xml:space="preserve"> par heure</w:t>
+      </w:r>
+    </w:p>
+    <w:p>
+      <w:pPr>
+        <w:pStyle w:val="Pardeliste"/>
+        <w:numPr>
+          <w:ilvl w:val="0"/>
+          <w:numId w:val="4"/>
+        </w:numPr>
+      </w:pPr>
+      <w:r>
+        <w:t xml:space="preserve">(Float 4 octets) </w:t>
+      </w:r>
+      <w:r>
+        <w:rPr>
+          <w:b/>
+        </w:rPr>
+        <w:t>Prix hors forfait</w:t>
+      </w:r>
+      <w:r>
+        <w:t xml:space="preserve"> par heure</w:t>
+      </w:r>
+      <w:r>
+        <w:t xml:space="preserve"> (</w:t>
+      </w:r>
+      <w:r>
+        <w:t xml:space="preserve">Une fois durée max </w:t>
+      </w:r>
+      <w:r>
+        <w:t>dépassée</w:t>
+      </w:r>
+      <w:r>
+        <w:t>)</w:t>
+      </w:r>
+    </w:p>
+    <w:p/>
+    <w:p/>
+    <w:p/>
+    <w:p>
+      <w:pPr>
+        <w:rPr>
+          <w:rFonts w:ascii="AppleSystemUIFont" w:hAnsi="AppleSystemUIFont" w:cs="AppleSystemUIFont"/>
+          <w:b/>
+          <w:color w:val="353535"/>
+          <w:u w:val="single"/>
+        </w:rPr>
+      </w:pPr>
+      <w:r>
+        <w:rPr>
+          <w:rFonts w:ascii="AppleSystemUIFont" w:hAnsi="AppleSystemUIFont" w:cs="AppleSystemUIFont"/>
+          <w:b/>
+          <w:color w:val="353535"/>
+          <w:u w:val="single"/>
+        </w:rPr>
+        <w:lastRenderedPageBreak/>
+        <w:t xml:space="preserve">Protocole 2 : </w:t>
+      </w:r>
+      <w:r>
+        <w:rPr>
+          <w:rFonts w:ascii="AppleSystemUIFont" w:hAnsi="AppleSystemUIFont" w:cs="AppleSystemUIFont"/>
+          <w:b/>
+          <w:color w:val="353535"/>
+          <w:u w:val="single"/>
+        </w:rPr>
+        <w:t xml:space="preserve">Mode état du coût de stationnement pour une voiture donnée </w:t>
+      </w:r>
+    </w:p>
+    <w:p>
+      <w:pPr>
+        <w:rPr>
+          <w:rFonts w:ascii="AppleSystemUIFont" w:hAnsi="AppleSystemUIFont" w:cs="AppleSystemUIFont"/>
+          <w:color w:val="353535"/>
+          <w:u w:val="single"/>
+        </w:rPr>
+      </w:pPr>
+    </w:p>
+    <w:p>
+      <w:r>
+        <w:t xml:space="preserve">Pour ce mode, il </w:t>
+      </w:r>
+      <w:r>
+        <w:t xml:space="preserve">faut </w:t>
+      </w:r>
+      <w:r>
+        <w:t xml:space="preserve">que la borne envoie ces informations </w:t>
+      </w:r>
+      <w:proofErr w:type="spellStart"/>
+      <w:r>
+        <w:t>au</w:t>
+      </w:r>
+      <w:r>
+        <w:t>(</w:t>
+      </w:r>
+      <w:r>
+        <w:t>x</w:t>
+      </w:r>
+      <w:proofErr w:type="spellEnd"/>
+      <w:r>
+        <w:t>)</w:t>
+      </w:r>
+      <w:r>
+        <w:t xml:space="preserve"> serveur</w:t>
+      </w:r>
+      <w:r>
+        <w:t>(</w:t>
+      </w:r>
+      <w:r>
+        <w:t>s</w:t>
+      </w:r>
+      <w:r>
+        <w:t>)</w:t>
+      </w:r>
+      <w:r>
+        <w:t xml:space="preserve"> : </w:t>
+      </w:r>
+    </w:p>
+    <w:p>
+      <w:r>
+        <w:tab/>
+      </w:r>
+    </w:p>
+    <w:p>
+      <w:pPr>
+        <w:pStyle w:val="Pardeliste"/>
+        <w:numPr>
+          <w:ilvl w:val="0"/>
+          <w:numId w:val="4"/>
+        </w:numPr>
+      </w:pPr>
+      <w:r>
+        <w:t xml:space="preserve"> </w:t>
+      </w:r>
+      <w:r>
+        <w:t xml:space="preserve">(8 char de 1 octet) </w:t>
+      </w:r>
+      <w:r>
+        <w:rPr>
+          <w:b/>
+        </w:rPr>
+        <w:t>Plaque immatriculation</w:t>
+      </w:r>
+      <w:r>
+        <w:t xml:space="preserve"> du véhicule</w:t>
+      </w:r>
+      <w:r>
+        <w:t xml:space="preserve"> (8 caractères car une plaque d’immatriculation fait 7 caractères et il ne faut pas oublier le \0</w:t>
+      </w:r>
+      <w:r>
+        <w:t>)</w:t>
+      </w:r>
+      <w:r>
+        <w:t xml:space="preserve"> </w:t>
+      </w:r>
+    </w:p>
+    <w:p/>
+    <w:p>
+      <w:r>
+        <w:t xml:space="preserve">Le serveur répond ensuite par cela : </w:t>
+      </w:r>
+    </w:p>
+    <w:p>
+      <w:r>
+        <w:tab/>
+      </w:r>
+    </w:p>
+    <w:p>
+      <w:pPr>
+        <w:pStyle w:val="Pardeliste"/>
+        <w:numPr>
+          <w:ilvl w:val="0"/>
+          <w:numId w:val="4"/>
+        </w:numPr>
+      </w:pPr>
+      <w:r>
+        <w:t xml:space="preserve">(Char 1 octet) </w:t>
+      </w:r>
+      <w:r>
+        <w:rPr>
+          <w:b/>
+        </w:rPr>
+        <w:t>Détient la voiture</w:t>
+      </w:r>
+      <w:r>
+        <w:t>. Deux types de réponses possibles :</w:t>
       </w:r>
     </w:p>
     <w:p>
@@ -560,21 +1025,43 @@
         </w:numPr>
       </w:pPr>
       <w:r>
-        <w:t xml:space="preserve">Ce format permet la compatibilité de l’adresse </w:t>
-      </w:r>
-      <w:r>
-        <w:t>sur n’importe quel</w:t>
-      </w:r>
-      <w:r>
-        <w:t xml:space="preserve"> langage qui implémente</w:t>
-      </w:r>
-      <w:r>
-        <w:t xml:space="preserve"> le </w:t>
-      </w:r>
-      <w:r>
-        <w:t>client. En effet, l’adresse IPv4 fait 4 octets.</w:t>
-      </w:r>
-    </w:p>
+        <w:t xml:space="preserve">O : Le serveur </w:t>
+      </w:r>
+      <w:r>
+        <w:t>détient la voiture dans son parking</w:t>
+      </w:r>
+    </w:p>
+    <w:p>
+      <w:pPr>
+        <w:pStyle w:val="Pardeliste"/>
+        <w:numPr>
+          <w:ilvl w:val="1"/>
+          <w:numId w:val="4"/>
+        </w:numPr>
+      </w:pPr>
+      <w:r>
+        <w:t>N :</w:t>
+      </w:r>
+      <w:r>
+        <w:t xml:space="preserve"> Le serveur ne détient pas la voiture dans son parking</w:t>
+      </w:r>
+      <w:r>
+        <w:t xml:space="preserve"> </w:t>
+      </w:r>
+    </w:p>
+    <w:p/>
+    <w:p>
+      <w:r>
+        <w:t>Si le serveur a répondu autre chose que O, alors il n’enverra pas plus de données. Cependant, si</w:t>
+      </w:r>
+      <w:r>
+        <w:t xml:space="preserve"> celui-ci a bien répondu O</w:t>
+      </w:r>
+      <w:r>
+        <w:t xml:space="preserve">, alors le serveur enverra ceci : </w:t>
+      </w:r>
+    </w:p>
+    <w:p/>
     <w:p>
       <w:pPr>
         <w:pStyle w:val="Pardeliste"/>
@@ -584,19 +1071,34 @@
         </w:numPr>
       </w:pPr>
       <w:r>
+        <w:t>(Integer</w:t>
+      </w:r>
+      <w:r>
         <w:t xml:space="preserve"> </w:t>
       </w:r>
       <w:r>
-        <w:t xml:space="preserve">(Float </w:t>
-      </w:r>
-      <w:r>
-        <w:t>4 octets</w:t>
-      </w:r>
-      <w:r>
-        <w:t xml:space="preserve">) </w:t>
-      </w:r>
-      <w:r>
-        <w:t xml:space="preserve">Durée maximum pour le forfait </w:t>
+        <w:t>4</w:t>
+      </w:r>
+      <w:r>
+        <w:t xml:space="preserve"> octets) </w:t>
+      </w:r>
+      <w:r>
+        <w:rPr>
+          <w:b/>
+        </w:rPr>
+        <w:t>Nom du serveur</w:t>
+      </w:r>
+      <w:r>
+        <w:t xml:space="preserve"> (Son adresse IP au format long Int</w:t>
+      </w:r>
+      <w:r>
+        <w:t>eger</w:t>
+      </w:r>
+      <w:r>
+        <w:t>)</w:t>
+      </w:r>
+      <w:r>
+        <w:t xml:space="preserve"> </w:t>
       </w:r>
     </w:p>
     <w:p>
@@ -608,13 +1110,16 @@
         </w:numPr>
       </w:pPr>
       <w:r>
-        <w:t>(Float 4 octets)</w:t>
-      </w:r>
-      <w:r>
-        <w:t xml:space="preserve"> Prix du forfait</w:t>
-      </w:r>
-      <w:r>
-        <w:t xml:space="preserve"> par heure</w:t>
+        <w:t xml:space="preserve">(Float 4 octets) </w:t>
+      </w:r>
+      <w:r>
+        <w:rPr>
+          <w:b/>
+        </w:rPr>
+        <w:t>Durée de stationnement</w:t>
+      </w:r>
+      <w:r>
+        <w:t xml:space="preserve"> actuelle de la voiture </w:t>
       </w:r>
     </w:p>
     <w:p>
@@ -626,67 +1131,16 @@
         </w:numPr>
       </w:pPr>
       <w:r>
-        <w:t>(Float 4 octets) Prix hors forfait par heure</w:t>
-      </w:r>
-      <w:r>
-        <w:t xml:space="preserve"> (</w:t>
-      </w:r>
-      <w:r>
-        <w:t xml:space="preserve">Une fois durée max </w:t>
-      </w:r>
-      <w:r>
-        <w:t>dépassée</w:t>
-      </w:r>
-      <w:r>
-        <w:t>)</w:t>
-      </w:r>
-    </w:p>
-    <w:p/>
-    <w:p>
-      <w:pPr>
-        <w:rPr>
-          <w:rFonts w:ascii="AppleSystemUIFont" w:hAnsi="AppleSystemUIFont" w:cs="AppleSystemUIFont"/>
-          <w:b/>
-          <w:color w:val="353535"/>
-          <w:u w:val="single"/>
-        </w:rPr>
-      </w:pPr>
-      <w:r>
-        <w:rPr>
-          <w:rFonts w:ascii="AppleSystemUIFont" w:hAnsi="AppleSystemUIFont" w:cs="AppleSystemUIFont"/>
-          <w:b/>
-          <w:color w:val="353535"/>
-          <w:u w:val="single"/>
-        </w:rPr>
-        <w:t xml:space="preserve">Protocole 2 : </w:t>
-      </w:r>
-      <w:r>
-        <w:rPr>
-          <w:rFonts w:ascii="AppleSystemUIFont" w:hAnsi="AppleSystemUIFont" w:cs="AppleSystemUIFont"/>
-          <w:b/>
-          <w:color w:val="353535"/>
-          <w:u w:val="single"/>
-        </w:rPr>
-        <w:t xml:space="preserve">Mode état du coût de stationnement pour une voiture donnée </w:t>
-      </w:r>
-    </w:p>
-    <w:p>
-      <w:pPr>
-        <w:rPr>
-          <w:rFonts w:ascii="AppleSystemUIFont" w:hAnsi="AppleSystemUIFont" w:cs="AppleSystemUIFont"/>
-          <w:color w:val="353535"/>
-          <w:u w:val="single"/>
-        </w:rPr>
-      </w:pPr>
-    </w:p>
-    <w:p>
-      <w:r>
-        <w:t xml:space="preserve">Pour ce mode, il que la borne envoie ces informations aux serveurs : </w:t>
-      </w:r>
-    </w:p>
-    <w:p>
-      <w:r>
-        <w:tab/>
+        <w:t xml:space="preserve">(Float 4 octets) </w:t>
+      </w:r>
+      <w:r>
+        <w:rPr>
+          <w:b/>
+        </w:rPr>
+        <w:t>Durée maximum</w:t>
+      </w:r>
+      <w:r>
+        <w:t xml:space="preserve"> pour le forfait </w:t>
       </w:r>
     </w:p>
     <w:p>
@@ -698,44 +1152,16 @@
         </w:numPr>
       </w:pPr>
       <w:r>
-        <w:t xml:space="preserve"> </w:t>
-      </w:r>
-      <w:r>
-        <w:t>(8 char de 1 octet) Plaque immatriculation du véhicule</w:t>
-      </w:r>
-      <w:r>
-        <w:t xml:space="preserve"> (</w:t>
-      </w:r>
-      <w:r>
-        <w:t>Dernier octet est \0</w:t>
-      </w:r>
-      <w:r>
-        <w:t>)</w:t>
-      </w:r>
-      <w:r>
-        <w:t xml:space="preserve"> </w:t>
-      </w:r>
-    </w:p>
-    <w:p>
-      <w:pPr>
-        <w:pStyle w:val="Pardeliste"/>
-        <w:ind w:left="1060"/>
-      </w:pPr>
-    </w:p>
-    <w:p>
-      <w:pPr>
-        <w:pStyle w:val="Pardeliste"/>
-        <w:ind w:left="1060"/>
-      </w:pPr>
-    </w:p>
-    <w:p>
-      <w:r>
-        <w:t xml:space="preserve">Le serveur répond ensuite par cela : </w:t>
-      </w:r>
-    </w:p>
-    <w:p>
-      <w:r>
-        <w:tab/>
+        <w:t xml:space="preserve">(Float 4 octets) </w:t>
+      </w:r>
+      <w:r>
+        <w:rPr>
+          <w:b/>
+        </w:rPr>
+        <w:t>Prix du forfait</w:t>
+      </w:r>
+      <w:r>
+        <w:t xml:space="preserve"> par heure</w:t>
       </w:r>
     </w:p>
     <w:p>
@@ -747,155 +1173,418 @@
         </w:numPr>
       </w:pPr>
       <w:r>
-        <w:t xml:space="preserve">(Char 1 octet) </w:t>
-      </w:r>
-      <w:r>
-        <w:t>Détient la voiture. Deux types de réponses possibles :</w:t>
-      </w:r>
-    </w:p>
-    <w:p>
-      <w:pPr>
-        <w:pStyle w:val="Pardeliste"/>
-        <w:numPr>
-          <w:ilvl w:val="1"/>
-          <w:numId w:val="4"/>
-        </w:numPr>
-      </w:pPr>
-      <w:r>
-        <w:t xml:space="preserve">O : Le serveur </w:t>
-      </w:r>
-      <w:r>
-        <w:t>détient la voiture dans son parking</w:t>
-      </w:r>
-    </w:p>
-    <w:p>
-      <w:pPr>
-        <w:pStyle w:val="Pardeliste"/>
-        <w:numPr>
-          <w:ilvl w:val="1"/>
-          <w:numId w:val="4"/>
-        </w:numPr>
-      </w:pPr>
-      <w:r>
-        <w:t>N :</w:t>
-      </w:r>
-      <w:r>
-        <w:t xml:space="preserve"> Le serveur ne détient pas la voiture dans son parking</w:t>
+        <w:t xml:space="preserve">(Float 4 octets) </w:t>
+      </w:r>
+      <w:r>
+        <w:rPr>
+          <w:b/>
+        </w:rPr>
+        <w:t>Prix hors forfait</w:t>
+      </w:r>
+      <w:r>
+        <w:t xml:space="preserve"> par heure (Une fois durée max dépassée)</w:t>
+      </w:r>
+    </w:p>
+    <w:p>
+      <w:pPr>
+        <w:rPr>
+          <w:b/>
+        </w:rPr>
+      </w:pPr>
+    </w:p>
+    <w:p>
+      <w:pPr>
+        <w:rPr>
+          <w:b/>
+        </w:rPr>
+      </w:pPr>
+      <w:r>
+        <w:rPr>
+          <w:b/>
+        </w:rPr>
+        <w:t>Explication du nom du serveur </w:t>
+      </w:r>
+      <w:r>
+        <w:rPr>
+          <w:b/>
+        </w:rPr>
+        <w:t>au format integer</w:t>
+      </w:r>
+    </w:p>
+    <w:p/>
+    <w:p>
+      <w:pPr>
+        <w:ind w:firstLine="708"/>
+        <w:jc w:val="both"/>
+      </w:pPr>
+      <w:r>
+        <w:t xml:space="preserve">Nous avons choisi de faire transiter l’adresse du serveur </w:t>
+      </w:r>
+      <w:r>
+        <w:t xml:space="preserve">sur le réseau </w:t>
+      </w:r>
+      <w:r>
+        <w:t>sous forme d’integer. En effet, une adr</w:t>
+      </w:r>
+      <w:r>
+        <w:t xml:space="preserve">esse IPv4 détient 4 octets. Ces octets </w:t>
+      </w:r>
+      <w:r>
+        <w:t xml:space="preserve">peuvent </w:t>
+      </w:r>
+      <w:r>
+        <w:t>être</w:t>
+      </w:r>
+      <w:r>
+        <w:t xml:space="preserve"> stockés dans un integer. </w:t>
+      </w:r>
+      <w:r>
+        <w:t>Celui-ci</w:t>
+      </w:r>
+      <w:r>
+        <w:t xml:space="preserve"> pourra être par la suite analysé côté serveur / client pour en extraire, octet par octet, chaque </w:t>
+      </w:r>
+      <w:r>
+        <w:t>nombre</w:t>
+      </w:r>
+      <w:r>
+        <w:t xml:space="preserve"> de l’</w:t>
+      </w:r>
+      <w:r>
+        <w:t xml:space="preserve">IP. </w:t>
+      </w:r>
+      <w:r>
+        <w:t>Ce principe permet d’éviter de faire transiter des caractères sur le réseau qui prendrai</w:t>
+      </w:r>
+      <w:r>
+        <w:t>ent</w:t>
+      </w:r>
+      <w:r>
+        <w:t xml:space="preserve"> plus d’</w:t>
+      </w:r>
+      <w:r>
+        <w:t>octets et d’avoir une taille connue pour lire l’adresse.</w:t>
+      </w:r>
+    </w:p>
+    <w:p>
+      <w:pPr>
+        <w:jc w:val="both"/>
+      </w:pPr>
+    </w:p>
+    <w:p>
+      <w:pPr>
+        <w:jc w:val="both"/>
+      </w:pPr>
+      <w:r>
+        <w:t>Voici un exemple </w:t>
+      </w:r>
+      <w:r>
+        <w:t xml:space="preserve">pour extraire le premier nombre d’une adresse IPv4 au format integer </w:t>
+      </w:r>
+      <w:r>
+        <w:t>:</w:t>
+      </w:r>
+    </w:p>
+    <w:p>
+      <w:pPr>
+        <w:jc w:val="both"/>
+      </w:pPr>
+    </w:p>
+    <w:p>
+      <w:pPr>
+        <w:jc w:val="both"/>
+      </w:pPr>
+      <w:r>
+        <w:t>Le client reçoit en décimal</w:t>
+      </w:r>
+      <w:r>
+        <w:t xml:space="preserve"> :  </w:t>
+      </w:r>
+      <w:r>
+        <w:t xml:space="preserve">    </w:t>
+      </w:r>
+      <w:r>
+        <w:t>3232235558</w:t>
+      </w:r>
+    </w:p>
+    <w:p>
+      <w:pPr>
+        <w:jc w:val="both"/>
+      </w:pPr>
+      <w:r>
+        <w:t>Ce qui donne en binaire :</w:t>
       </w:r>
       <w:r>
         <w:t xml:space="preserve"> </w:t>
       </w:r>
-    </w:p>
-    <w:p/>
-    <w:p>
-      <w:r>
-        <w:t>Si le serveur a répondu autre chose que O, alors il n’enverra pas plus de données. Cependant, si</w:t>
-      </w:r>
-      <w:r>
-        <w:t xml:space="preserve"> celui-ci a bien répondu N</w:t>
-      </w:r>
-      <w:r>
-        <w:t xml:space="preserve">, alors le serveur enverra ceci : </w:t>
-      </w:r>
-    </w:p>
-    <w:p/>
-    <w:p>
-      <w:pPr>
-        <w:pStyle w:val="Pardeliste"/>
-        <w:numPr>
-          <w:ilvl w:val="0"/>
-          <w:numId w:val="4"/>
-        </w:numPr>
-      </w:pPr>
-      <w:r>
-        <w:t>(Integer</w:t>
+      <w:r>
+        <w:t xml:space="preserve">         </w:t>
       </w:r>
       <w:r>
         <w:t xml:space="preserve"> </w:t>
       </w:r>
       <w:r>
-        <w:t>4</w:t>
-      </w:r>
-      <w:r>
-        <w:t xml:space="preserve"> octets) Nom du serveur (Son adresse IP au format long Int</w:t>
-      </w:r>
-      <w:r>
-        <w:t>eger</w:t>
+        <w:t>11000000</w:t>
+      </w:r>
+      <w:r>
+        <w:t xml:space="preserve"> </w:t>
+      </w:r>
+      <w:r>
+        <w:t>10101000</w:t>
+      </w:r>
+      <w:r>
+        <w:t xml:space="preserve"> </w:t>
+      </w:r>
+      <w:r>
+        <w:t>00000000</w:t>
+      </w:r>
+      <w:r>
+        <w:t xml:space="preserve"> </w:t>
+      </w:r>
+      <w:r>
+        <w:t>00100110</w:t>
+      </w:r>
+      <w:r>
+        <w:t xml:space="preserve"> (</w:t>
+      </w:r>
+      <w:r>
+        <w:t>3232235558</w:t>
       </w:r>
       <w:r>
         <w:t>)</w:t>
       </w:r>
+    </w:p>
+    <w:p>
+      <w:pPr>
+        <w:jc w:val="both"/>
+      </w:pPr>
+    </w:p>
+    <w:p>
+      <w:pPr>
+        <w:jc w:val="both"/>
+      </w:pPr>
+      <w:r>
+        <w:t xml:space="preserve">Nous </w:t>
+      </w:r>
+      <w:r>
+        <w:t xml:space="preserve">lui </w:t>
+      </w:r>
+      <w:r>
+        <w:t>appliquons (</w:t>
+      </w:r>
+      <w:r>
+        <w:t>ET</w:t>
+      </w:r>
+      <w:r>
+        <w:t>) avec :</w:t>
+      </w:r>
       <w:r>
         <w:t xml:space="preserve"> </w:t>
+      </w:r>
+      <w:r>
+        <w:t xml:space="preserve"> </w:t>
+      </w:r>
+      <w:r>
+        <w:t>11</w:t>
+      </w:r>
+      <w:r>
+        <w:t>111111</w:t>
+      </w:r>
+      <w:r>
+        <w:t xml:space="preserve"> </w:t>
+      </w:r>
+      <w:r>
+        <w:t xml:space="preserve">00000000 </w:t>
+      </w:r>
+      <w:r>
+        <w:t>00000000</w:t>
+      </w:r>
+      <w:r>
+        <w:t xml:space="preserve"> </w:t>
+      </w:r>
+      <w:r>
+        <w:t>0000</w:t>
       </w:r>
       <w:bookmarkStart w:id="0" w:name="_GoBack"/>
       <w:bookmarkEnd w:id="0"/>
-    </w:p>
-    <w:p>
-      <w:pPr>
-        <w:pStyle w:val="Pardeliste"/>
-        <w:numPr>
-          <w:ilvl w:val="1"/>
-          <w:numId w:val="4"/>
-        </w:numPr>
-      </w:pPr>
-      <w:r>
-        <w:t>Ce format permet la compatibilité de l’adresse sur n’importe quel langage qui implémente le client. En effet, l’adresse IPv4 fait 4 octets.</w:t>
-      </w:r>
-    </w:p>
-    <w:p>
-      <w:pPr>
-        <w:pStyle w:val="Pardeliste"/>
-        <w:numPr>
-          <w:ilvl w:val="0"/>
-          <w:numId w:val="4"/>
-        </w:numPr>
-      </w:pPr>
+      <w:r>
+        <w:t>0000</w:t>
+      </w:r>
       <w:r>
         <w:t xml:space="preserve"> </w:t>
       </w:r>
       <w:r>
-        <w:t xml:space="preserve">(Float 4 octets) Durée de stationnement actuelle de la voiture </w:t>
-      </w:r>
-    </w:p>
-    <w:p>
-      <w:pPr>
-        <w:pStyle w:val="Pardeliste"/>
-        <w:numPr>
-          <w:ilvl w:val="0"/>
-          <w:numId w:val="4"/>
-        </w:numPr>
-      </w:pPr>
-      <w:r>
-        <w:t xml:space="preserve">(Float 4 octets) Durée maximum pour le forfait </w:t>
-      </w:r>
-    </w:p>
-    <w:p>
-      <w:pPr>
-        <w:pStyle w:val="Pardeliste"/>
-        <w:numPr>
-          <w:ilvl w:val="0"/>
-          <w:numId w:val="4"/>
-        </w:numPr>
-      </w:pPr>
-      <w:r>
-        <w:t>(Float 4 octets) Prix du forfait par heure</w:t>
-      </w:r>
-    </w:p>
-    <w:p>
-      <w:pPr>
-        <w:pStyle w:val="Pardeliste"/>
-        <w:numPr>
-          <w:ilvl w:val="0"/>
-          <w:numId w:val="4"/>
-        </w:numPr>
-      </w:pPr>
-      <w:r>
-        <w:t>(Float 4 octets) Prix hors forfait par heure (Une fois durée max dépassée)</w:t>
-      </w:r>
-    </w:p>
-    <w:p/>
-    <w:p/>
+        <w:t>(</w:t>
+      </w:r>
+      <w:r>
+        <w:t>4278190080</w:t>
+      </w:r>
+      <w:r>
+        <w:t>)</w:t>
+      </w:r>
+    </w:p>
+    <w:p>
+      <w:pPr>
+        <w:jc w:val="both"/>
+      </w:pPr>
+    </w:p>
+    <w:p>
+      <w:pPr>
+        <w:jc w:val="both"/>
+      </w:pPr>
+      <w:r>
+        <w:t>Ce qui donne :</w:t>
+      </w:r>
+      <w:r>
+        <w:t xml:space="preserve"> </w:t>
+      </w:r>
+      <w:r>
+        <w:t xml:space="preserve"> </w:t>
+      </w:r>
+      <w:r>
+        <w:t>3232235558</w:t>
+      </w:r>
+      <w:r>
+        <w:t xml:space="preserve"> &amp; </w:t>
+      </w:r>
+      <w:r>
+        <w:t>4278190080</w:t>
+      </w:r>
+      <w:r>
+        <w:tab/>
+      </w:r>
+      <w:r>
+        <w:t xml:space="preserve"> = </w:t>
+      </w:r>
+      <w:r>
+        <w:t>3221225472</w:t>
+      </w:r>
+    </w:p>
+    <w:p>
+      <w:pPr>
+        <w:ind w:left="2832"/>
+        <w:jc w:val="both"/>
+      </w:pPr>
+      <w:r>
+        <w:t xml:space="preserve">    </w:t>
+      </w:r>
+      <w:r>
+        <w:t>1100000</w:t>
+      </w:r>
+      <w:r>
+        <w:rPr>
+          <w:color w:val="FF0000"/>
+        </w:rPr>
+        <w:t>0</w:t>
+      </w:r>
+      <w:r>
+        <w:t xml:space="preserve"> 00000000 00000000 00000000</w:t>
+      </w:r>
+      <w:r>
+        <w:t xml:space="preserve"> (</w:t>
+      </w:r>
+      <w:r>
+        <w:t>3221225472</w:t>
+      </w:r>
+      <w:r>
+        <w:t>)</w:t>
+      </w:r>
+    </w:p>
+    <w:p>
+      <w:pPr>
+        <w:ind w:left="2832"/>
+        <w:jc w:val="both"/>
+      </w:pPr>
+    </w:p>
+    <w:p>
+      <w:pPr>
+        <w:jc w:val="both"/>
+      </w:pPr>
+      <w:r>
+        <w:t>Nous voulons le premier nombre de l’adresse IPv4 (Donc le premier octet), nous divisons donc par</w:t>
+      </w:r>
+      <w:r>
+        <w:t xml:space="preserve"> le p</w:t>
+      </w:r>
+      <w:r>
+        <w:t>remier bit du premier octet que l’on veut extraire, représenté en rouge au-dessus</w:t>
+      </w:r>
+      <w:r>
+        <w:t>.</w:t>
+      </w:r>
+    </w:p>
+    <w:p>
+      <w:pPr>
+        <w:jc w:val="both"/>
+      </w:pPr>
+      <w:r>
+        <w:tab/>
+      </w:r>
+      <w:r>
+        <w:tab/>
+      </w:r>
+      <w:r>
+        <w:tab/>
+      </w:r>
+      <w:r>
+        <w:tab/>
+        <w:t xml:space="preserve">    00000001</w:t>
+      </w:r>
+      <w:r>
+        <w:t xml:space="preserve"> 00000000 00000000 00000000</w:t>
+      </w:r>
+      <w:r>
+        <w:t xml:space="preserve"> (</w:t>
+      </w:r>
+      <w:r>
+        <w:t>16777216</w:t>
+      </w:r>
+      <w:r>
+        <w:t>)</w:t>
+      </w:r>
+    </w:p>
+    <w:p>
+      <w:pPr>
+        <w:jc w:val="both"/>
+      </w:pPr>
+      <w:r>
+        <w:t>Ce qui donne</w:t>
+      </w:r>
+      <w:r>
+        <w:t xml:space="preserve"> </w:t>
+      </w:r>
+      <w:r>
+        <w:t xml:space="preserve">: </w:t>
+      </w:r>
+      <w:r>
+        <w:t>3221225472</w:t>
+      </w:r>
+      <w:r>
+        <w:t xml:space="preserve"> / </w:t>
+      </w:r>
+      <w:r>
+        <w:t>16777216</w:t>
+      </w:r>
+      <w:r>
+        <w:t xml:space="preserve"> = 192. </w:t>
+      </w:r>
+    </w:p>
+    <w:p>
+      <w:pPr>
+        <w:jc w:val="both"/>
+      </w:pPr>
+    </w:p>
+    <w:p>
+      <w:pPr>
+        <w:jc w:val="both"/>
+      </w:pPr>
+      <w:r>
+        <w:t>En répétant ce principe sur les autres octets, on obtient l’adresse IPv4 : 192.168.0.38</w:t>
+      </w:r>
+      <w:r>
+        <w:t>.</w:t>
+      </w:r>
+    </w:p>
     <w:sectPr>
       <w:pgSz w:w="11900" w:h="16840"/>
       <w:pgMar w:top="1417" w:right="1417" w:bottom="1417" w:left="1417" w:header="708" w:footer="708" w:gutter="0"/>

</xml_diff>